<commit_message>
Phase1 Phase 2 Second Commit
</commit_message>
<xml_diff>
--- a/MERN_DOCS/Phase-1/Project Planning Template.docx
+++ b/MERN_DOCS/Phase-1/Project Planning Template.docx
@@ -209,10 +209,7 @@
           </w:tcPr>
           <w:p>
             <w:r>
-              <w:t>4</w:t>
-            </w:r>
-            <w:r>
-              <w:t xml:space="preserve"> Marks</w:t>
+              <w:t>4 Marks</w:t>
             </w:r>
           </w:p>
         </w:tc>
@@ -276,7 +273,7 @@
         <w:gridCol w:w="1924"/>
         <w:gridCol w:w="1234"/>
         <w:gridCol w:w="1234"/>
-        <w:gridCol w:w="1234"/>
+        <w:gridCol w:w="1969"/>
       </w:tblGrid>
       <w:tr>
         <w:tc>
@@ -438,7 +435,7 @@
           </w:tcPr>
           <w:p>
             <w:r>
-              <w:t>[List of Team Members]</w:t>
+              <w:t xml:space="preserve">Zaid, Naveen </w:t>
             </w:r>
           </w:p>
         </w:tc>
@@ -502,7 +499,7 @@
           </w:tcPr>
           <w:p>
             <w:r>
-              <w:t>[List of Team Members]</w:t>
+              <w:t>Zaid, Naveen</w:t>
             </w:r>
           </w:p>
         </w:tc>
@@ -565,9 +562,13 @@
             <w:tcW w:w="1234" w:type="dxa"/>
           </w:tcPr>
           <w:p>
-            <w:r>
-              <w:t>[List of Team Members]</w:t>
-            </w:r>
+            <w:proofErr w:type="spellStart"/>
+            <w:proofErr w:type="gramStart"/>
+            <w:r>
+              <w:t>Naveen,Faisal</w:t>
+            </w:r>
+            <w:proofErr w:type="spellEnd"/>
+            <w:proofErr w:type="gramEnd"/>
           </w:p>
         </w:tc>
       </w:tr>
@@ -639,8 +640,13 @@
           </w:tcPr>
           <w:p>
             <w:r>
-              <w:t>[List of Team Members]</w:t>
-            </w:r>
+              <w:t xml:space="preserve"> </w:t>
+            </w:r>
+            <w:proofErr w:type="gramStart"/>
+            <w:r>
+              <w:t>Naveen ,Faisal</w:t>
+            </w:r>
+            <w:proofErr w:type="gramEnd"/>
           </w:p>
         </w:tc>
       </w:tr>
@@ -707,8 +713,13 @@
           </w:tcPr>
           <w:p>
             <w:r>
-              <w:t>[List of Team Members]</w:t>
-            </w:r>
+              <w:t xml:space="preserve"> </w:t>
+            </w:r>
+            <w:proofErr w:type="gramStart"/>
+            <w:r>
+              <w:t>Zaid ,Faisal</w:t>
+            </w:r>
+            <w:proofErr w:type="gramEnd"/>
           </w:p>
         </w:tc>
       </w:tr>
@@ -771,7 +782,7 @@
           </w:tcPr>
           <w:p>
             <w:r>
-              <w:t>[List of Team Members]</w:t>
+              <w:t xml:space="preserve"> Zaid</w:t>
             </w:r>
           </w:p>
         </w:tc>
@@ -843,8 +854,18 @@
           </w:tcPr>
           <w:p>
             <w:r>
-              <w:t>[List of Team Members]</w:t>
-            </w:r>
+              <w:t xml:space="preserve"> </w:t>
+            </w:r>
+            <w:proofErr w:type="spellStart"/>
+            <w:proofErr w:type="gramStart"/>
+            <w:r>
+              <w:t>Zaid,Naveen</w:t>
+            </w:r>
+            <w:proofErr w:type="gramEnd"/>
+            <w:r>
+              <w:t>,Faisal</w:t>
+            </w:r>
+            <w:proofErr w:type="spellEnd"/>
           </w:p>
         </w:tc>
       </w:tr>
@@ -907,7 +928,17 @@
           </w:tcPr>
           <w:p>
             <w:r>
-              <w:t>[List of Team Members]</w:t>
+              <w:t xml:space="preserve"> </w:t>
+            </w:r>
+            <w:proofErr w:type="spellStart"/>
+            <w:proofErr w:type="gramStart"/>
+            <w:r>
+              <w:t>Zaid,Naveen</w:t>
+            </w:r>
+            <w:proofErr w:type="spellEnd"/>
+            <w:proofErr w:type="gramEnd"/>
+            <w:r>
+              <w:t xml:space="preserve"> </w:t>
             </w:r>
           </w:p>
         </w:tc>
@@ -976,7 +1007,17 @@
           </w:tcPr>
           <w:p>
             <w:r>
-              <w:t>[List of Team Members]</w:t>
+              <w:t xml:space="preserve"> </w:t>
+            </w:r>
+            <w:proofErr w:type="spellStart"/>
+            <w:proofErr w:type="gramStart"/>
+            <w:r>
+              <w:t>Zaid,Naveen</w:t>
+            </w:r>
+            <w:proofErr w:type="spellEnd"/>
+            <w:proofErr w:type="gramEnd"/>
+            <w:r>
+              <w:t xml:space="preserve"> </w:t>
             </w:r>
           </w:p>
         </w:tc>
@@ -1047,9 +1088,13 @@
             <w:tcW w:w="1234" w:type="dxa"/>
           </w:tcPr>
           <w:p>
-            <w:r>
-              <w:t>[List of Team Members]</w:t>
-            </w:r>
+            <w:proofErr w:type="spellStart"/>
+            <w:proofErr w:type="gramStart"/>
+            <w:r>
+              <w:t>Naveen,Faisal</w:t>
+            </w:r>
+            <w:proofErr w:type="spellEnd"/>
+            <w:proofErr w:type="gramEnd"/>
           </w:p>
         </w:tc>
       </w:tr>
@@ -1111,9 +1156,13 @@
             <w:tcW w:w="1234" w:type="dxa"/>
           </w:tcPr>
           <w:p>
-            <w:r>
-              <w:t>[List of Team Members]</w:t>
-            </w:r>
+            <w:proofErr w:type="spellStart"/>
+            <w:proofErr w:type="gramStart"/>
+            <w:r>
+              <w:t>Naveen,Faisal</w:t>
+            </w:r>
+            <w:proofErr w:type="spellEnd"/>
+            <w:proofErr w:type="gramEnd"/>
           </w:p>
         </w:tc>
       </w:tr>
@@ -1175,9 +1224,16 @@
             <w:tcW w:w="1234" w:type="dxa"/>
           </w:tcPr>
           <w:p>
-            <w:r>
-              <w:t>[List of Team Members]</w:t>
-            </w:r>
+            <w:proofErr w:type="spellStart"/>
+            <w:proofErr w:type="gramStart"/>
+            <w:r>
+              <w:t>Naveen,Faisal</w:t>
+            </w:r>
+            <w:proofErr w:type="gramEnd"/>
+            <w:r>
+              <w:t>,Zaid</w:t>
+            </w:r>
+            <w:proofErr w:type="spellEnd"/>
           </w:p>
         </w:tc>
       </w:tr>
@@ -1228,29 +1284,25 @@
           </w:tcPr>
           <w:p>
             <w:r>
-              <w:t>4</w:t>
-            </w:r>
-          </w:p>
-        </w:tc>
-        <w:tc>
-          <w:tcPr>
-            <w:tcW w:w="1234" w:type="dxa"/>
-          </w:tcPr>
-          <w:p>
-            <w:r>
-              <w:t>Medium</w:t>
-            </w:r>
-          </w:p>
-        </w:tc>
-        <w:tc>
-          <w:tcPr>
-            <w:tcW w:w="1234" w:type="dxa"/>
-          </w:tcPr>
-          <w:p>
-            <w:r>
-              <w:t>[List of Team Members]</w:t>
-            </w:r>
-          </w:p>
+              <w:t>1</w:t>
+            </w:r>
+          </w:p>
+        </w:tc>
+        <w:tc>
+          <w:tcPr>
+            <w:tcW w:w="1234" w:type="dxa"/>
+          </w:tcPr>
+          <w:p>
+            <w:r>
+              <w:t>Low</w:t>
+            </w:r>
+          </w:p>
+        </w:tc>
+        <w:tc>
+          <w:tcPr>
+            <w:tcW w:w="1234" w:type="dxa"/>
+          </w:tcPr>
+          <w:p/>
         </w:tc>
       </w:tr>
       <w:tr>
@@ -1297,29 +1349,25 @@
           <w:p>
             <w:r>
               <w:lastRenderedPageBreak/>
-              <w:t>4</w:t>
-            </w:r>
-          </w:p>
-        </w:tc>
-        <w:tc>
-          <w:tcPr>
-            <w:tcW w:w="1234" w:type="dxa"/>
-          </w:tcPr>
-          <w:p>
-            <w:r>
-              <w:t>Medium</w:t>
-            </w:r>
-          </w:p>
-        </w:tc>
-        <w:tc>
-          <w:tcPr>
-            <w:tcW w:w="1234" w:type="dxa"/>
-          </w:tcPr>
-          <w:p>
-            <w:r>
-              <w:t>[List of Team Members]</w:t>
-            </w:r>
-          </w:p>
+              <w:t>1</w:t>
+            </w:r>
+          </w:p>
+        </w:tc>
+        <w:tc>
+          <w:tcPr>
+            <w:tcW w:w="1234" w:type="dxa"/>
+          </w:tcPr>
+          <w:p>
+            <w:r>
+              <w:t>Low</w:t>
+            </w:r>
+          </w:p>
+        </w:tc>
+        <w:tc>
+          <w:tcPr>
+            <w:tcW w:w="1234" w:type="dxa"/>
+          </w:tcPr>
+          <w:p/>
         </w:tc>
       </w:tr>
       <w:tr>

</xml_diff>